<commit_message>
gdd part 1 stuff, some other low hanging fruit
</commit_message>
<xml_diff>
--- a/Docs/Renegadeware_ESPS3A2_GDD.docx
+++ b/Docs/Renegadeware_ESPS3A2_GDD.docx
@@ -1171,10 +1171,22 @@
         </w:numPr>
       </w:pPr>
       <w:r>
-        <w:t xml:space="preserve">Mechanical Artifacts – The style will be that of steampunk with all the gears and pipes. Much like the sketches found in the early </w:t>
-      </w:r>
-      <w:r>
-        <w:t>1600-1700’s. They will also have a certain organic feel to them so that they do not appear too “boxy”.</w:t>
+        <w:t xml:space="preserve">Mechanical Artifacts – The style will be that </w:t>
+      </w:r>
+      <w:r>
+        <w:t>of Dr. Seuss/Moebius</w:t>
+      </w:r>
+      <w:r>
+        <w:t xml:space="preserve"> with all the gears and pipes. Much like the sketches found in the early </w:t>
+      </w:r>
+      <w:r>
+        <w:t>1600-1700’s</w:t>
+      </w:r>
+      <w:r>
+        <w:t>, but more fantastical</w:t>
+      </w:r>
+      <w:r>
+        <w:t>. They will also have a certain organic feel to them so that they do not appear too “boxy”.</w:t>
       </w:r>
     </w:p>
     <w:p>
@@ -1188,7 +1200,13 @@
         </w:rPr>
       </w:pPr>
       <w:r>
-        <w:t>Landscape – Much like that of fairy tales in two contrasts: ominous and colorful. Shifting from ominous to colorful in order to give that sense of accomplishment.</w:t>
+        <w:t xml:space="preserve">Landscape – Much like that of fairy tales in two contrasts: ominous and colorful. Shifting from ominous to colorful </w:t>
+      </w:r>
+      <w:r>
+        <w:t>when the player achieves victory</w:t>
+      </w:r>
+      <w:r>
+        <w:t>.</w:t>
       </w:r>
     </w:p>
     <w:p>
@@ -1244,7 +1262,16 @@
       <w:bookmarkStart w:id="11" w:name="_vzqju6qz195s" w:colFirst="0" w:colLast="0"/>
       <w:bookmarkEnd w:id="11"/>
       <w:r>
-        <w:t>Part 1 - [Name of this Portion of the Game]</w:t>
+        <w:t xml:space="preserve">Part 1 </w:t>
+      </w:r>
+      <w:r>
+        <w:t>–</w:t>
+      </w:r>
+      <w:r>
+        <w:t xml:space="preserve"> </w:t>
+      </w:r>
+      <w:r>
+        <w:t>Light and Potential Energy</w:t>
       </w:r>
     </w:p>
     <w:p/>
@@ -1266,7 +1293,29 @@
         </w:numPr>
       </w:pPr>
       <w:r>
-        <w:t>List the concept(s) covered during this part of the game.</w:t>
+        <w:t>Potential energy.</w:t>
+      </w:r>
+    </w:p>
+    <w:p>
+      <w:pPr>
+        <w:numPr>
+          <w:ilvl w:val="0"/>
+          <w:numId w:val="19"/>
+        </w:numPr>
+      </w:pPr>
+      <w:r>
+        <w:t>Light transmits energy through electromagnetic waves.</w:t>
+      </w:r>
+    </w:p>
+    <w:p>
+      <w:pPr>
+        <w:numPr>
+          <w:ilvl w:val="0"/>
+          <w:numId w:val="19"/>
+        </w:numPr>
+      </w:pPr>
+      <w:r>
+        <w:t>Transfer of energy from one form to another.</w:t>
       </w:r>
     </w:p>
     <w:p/>
@@ -1282,80 +1331,116 @@
     </w:p>
     <w:p>
       <w:r>
-        <w:t>Questions to consider:</w:t>
-      </w:r>
-    </w:p>
-    <w:p>
-      <w:pPr>
+        <w:t>This part of the game simply introduces the player to the concept of energy: from source</w:t>
+      </w:r>
+      <w:r>
+        <w:t xml:space="preserve"> (light)</w:t>
+      </w:r>
+      <w:r>
+        <w:t>, movement</w:t>
+      </w:r>
+      <w:r>
+        <w:t xml:space="preserve"> (light transmission)</w:t>
+      </w:r>
+      <w:r>
+        <w:t>, transform to another source</w:t>
+      </w:r>
+      <w:r>
+        <w:t xml:space="preserve"> (chemical to mechanical)</w:t>
+      </w:r>
+      <w:r>
+        <w:t xml:space="preserve">. The simple </w:t>
+      </w:r>
+      <w:r>
+        <w:t>puzzle</w:t>
+      </w:r>
+      <w:r>
+        <w:t xml:space="preserve"> will also act as a tutorial for </w:t>
+      </w:r>
+      <w:r>
+        <w:t>how to play the rest of the game</w:t>
+      </w:r>
+      <w:r>
+        <w:t>.</w:t>
+      </w:r>
+    </w:p>
+    <w:p/>
+    <w:p>
+      <w:pPr>
+        <w:pStyle w:val="ListParagraph"/>
         <w:numPr>
           <w:ilvl w:val="0"/>
-          <w:numId w:val="12"/>
+          <w:numId w:val="23"/>
         </w:numPr>
       </w:pPr>
       <w:r>
-        <w:t>Indicate the gameplay goals. This is supposed to be fun, after all!</w:t>
-      </w:r>
-    </w:p>
-    <w:p>
-      <w:pPr>
+        <w:t>The scene will start in a dimly lit background with a creature asleep.</w:t>
+      </w:r>
+    </w:p>
+    <w:p>
+      <w:pPr>
+        <w:pStyle w:val="ListParagraph"/>
         <w:numPr>
           <w:ilvl w:val="0"/>
-          <w:numId w:val="12"/>
+          <w:numId w:val="23"/>
         </w:numPr>
       </w:pPr>
       <w:r>
-        <w:t>What is the flow of the gameplay?</w:t>
-      </w:r>
-    </w:p>
-    <w:p>
-      <w:pPr>
+        <w:t>A dialog pops up to discuss energy, and the potential of energy.</w:t>
+      </w:r>
+    </w:p>
+    <w:p>
+      <w:pPr>
+        <w:pStyle w:val="ListParagraph"/>
         <w:numPr>
           <w:ilvl w:val="0"/>
-          <w:numId w:val="12"/>
+          <w:numId w:val="23"/>
         </w:numPr>
       </w:pPr>
       <w:r>
-        <w:t>What is the flow of the academic content?</w:t>
-      </w:r>
-    </w:p>
-    <w:p>
-      <w:pPr>
+        <w:t>A simple mechanical artifact is shown with only one chamber for the energy. Only one light energy can be used.</w:t>
+      </w:r>
+    </w:p>
+    <w:p>
+      <w:pPr>
+        <w:pStyle w:val="ListParagraph"/>
         <w:numPr>
           <w:ilvl w:val="0"/>
-          <w:numId w:val="12"/>
+          <w:numId w:val="23"/>
         </w:numPr>
       </w:pPr>
       <w:r>
-        <w:rPr>
-          <w:rFonts w:ascii="Roboto" w:eastAsia="Roboto" w:hAnsi="Roboto" w:cs="Roboto"/>
-        </w:rPr>
-        <w:t>How will students/players be held accountable for understanding the academic content?</w:t>
-      </w:r>
-    </w:p>
-    <w:p>
-      <w:pPr>
+        <w:t>The tutorial for the gameplay is displayed for: moving the light energy to the chamber, rotating the discs of the mechanical artifact to allow light to transmit outwardly.</w:t>
+      </w:r>
+    </w:p>
+    <w:p>
+      <w:pPr>
+        <w:pStyle w:val="ListParagraph"/>
         <w:numPr>
           <w:ilvl w:val="0"/>
-          <w:numId w:val="12"/>
+          <w:numId w:val="23"/>
         </w:numPr>
-        <w:rPr>
-          <w:rFonts w:ascii="Roboto" w:eastAsia="Roboto" w:hAnsi="Roboto" w:cs="Roboto"/>
-        </w:rPr>
-      </w:pPr>
-      <w:r>
-        <w:rPr>
-          <w:rFonts w:ascii="Roboto" w:eastAsia="Roboto" w:hAnsi="Roboto" w:cs="Roboto"/>
-        </w:rPr>
-        <w:t>Note: it is okay if the game becomes progressively more difficult from a gameplay/academic standpoint. It’s good to challenge the student, as long as it is at the appropriate level for the target age!</w:t>
-      </w:r>
-    </w:p>
-    <w:p>
-      <w:pPr>
-        <w:rPr>
-          <w:rFonts w:ascii="Roboto" w:eastAsia="Roboto" w:hAnsi="Roboto" w:cs="Roboto"/>
-        </w:rPr>
-      </w:pPr>
-    </w:p>
+      </w:pPr>
+      <w:r>
+        <w:t>Once the mechanical artifact is solved, more dialog is shown about how energy is moved from one source to another (in this case, light).</w:t>
+      </w:r>
+    </w:p>
+    <w:p>
+      <w:pPr>
+        <w:pStyle w:val="ListParagraph"/>
+        <w:numPr>
+          <w:ilvl w:val="0"/>
+          <w:numId w:val="23"/>
+        </w:numPr>
+      </w:pPr>
+      <w:r>
+        <w:t xml:space="preserve">Creature is awakened, background is lit up, </w:t>
+      </w:r>
+      <w:r>
+        <w:t>creature proceeds to march forward. The game will move on to the next part.</w:t>
+      </w:r>
+    </w:p>
+    <w:p/>
     <w:p>
       <w:pPr>
         <w:pStyle w:val="Heading3"/>
@@ -1374,7 +1459,7 @@
         </w:numPr>
       </w:pPr>
       <w:r>
-        <w:t>What are the controls for these physical movements?</w:t>
+        <w:t>The game will entirely be controlled by mouse (or touch screen)</w:t>
       </w:r>
     </w:p>
     <w:p>
@@ -1385,7 +1470,13 @@
         </w:numPr>
       </w:pPr>
       <w:r>
-        <w:t>What are the physics of the movement through the game?</w:t>
+        <w:t xml:space="preserve">The player is tasked to place the light spirit into the chamber. </w:t>
+      </w:r>
+      <w:r>
+        <w:t>The tutorial will help guide the player on how to place spirits into a chamber</w:t>
+      </w:r>
+      <w:r>
+        <w:t>. The game will proceed once this is completed.</w:t>
       </w:r>
     </w:p>
     <w:p>
@@ -1396,21 +1487,21 @@
         </w:numPr>
       </w:pPr>
       <w:r>
-        <w:t>What “skills” will the player need to play this game?</w:t>
+        <w:t xml:space="preserve">The artifact will now activate to allow the player to rotate two discs that have a part of it </w:t>
+      </w:r>
+      <w:r>
+        <w:t>opened to allow the light to flood through. The game will guide the player on how to rotate the discs. The objective is to rotate the discs such that their opening allows the light to flood outside.</w:t>
       </w:r>
     </w:p>
     <w:p>
       <w:pPr>
         <w:numPr>
-          <w:ilvl w:val="1"/>
+          <w:ilvl w:val="0"/>
           <w:numId w:val="11"/>
         </w:numPr>
       </w:pPr>
       <w:r>
-        <w:rPr>
-          <w:rFonts w:ascii="Roboto" w:eastAsia="Roboto" w:hAnsi="Roboto" w:cs="Roboto"/>
-        </w:rPr>
-        <w:t>Examples: puzzle solving; manage resources; strategy; memory; drag and drop; tap on screen; rearranging pieces; platform jumping; etc.</w:t>
+        <w:t>Once the light energy is placed into the chamber, and the said light is able to pass outside the artifact; the game will proceed.</w:t>
       </w:r>
     </w:p>
     <w:p/>
@@ -1421,6 +1512,7 @@
       <w:bookmarkStart w:id="15" w:name="_qgyue44qr7pc" w:colFirst="0" w:colLast="0"/>
       <w:bookmarkEnd w:id="15"/>
       <w:r>
+        <w:lastRenderedPageBreak/>
         <w:t xml:space="preserve">Losing Gameplay / Incorrect Concept Understanding </w:t>
       </w:r>
     </w:p>
@@ -1432,7 +1524,7 @@
         </w:numPr>
       </w:pPr>
       <w:r>
-        <w:t>What happens if a student loses a level or fails a mission / puzzle?</w:t>
+        <w:t>There is no lose condition for this game. However, the player must power the artifact in order to proceed.</w:t>
       </w:r>
     </w:p>
     <w:p>
@@ -1443,18 +1535,7 @@
         </w:numPr>
       </w:pPr>
       <w:r>
-        <w:t>How do they learn from their mistake(s)?</w:t>
-      </w:r>
-    </w:p>
-    <w:p>
-      <w:pPr>
-        <w:numPr>
-          <w:ilvl w:val="0"/>
-          <w:numId w:val="15"/>
-        </w:numPr>
-      </w:pPr>
-      <w:r>
-        <w:t>If the student loses due to not understanding the academic content, how will the game help them learn from their mistakes?</w:t>
+        <w:t>Since this part of the game is a tutorial, the game will be guiding the player throughout the process.</w:t>
       </w:r>
     </w:p>
     <w:p/>
@@ -1469,17 +1550,10 @@
       </w:r>
     </w:p>
     <w:p>
-      <w:pPr>
-        <w:numPr>
-          <w:ilvl w:val="0"/>
-          <w:numId w:val="9"/>
-        </w:numPr>
-      </w:pPr>
-      <w:r>
-        <w:t>Show images of this part of gameplay here. Important items to show would be gameplay with the academic concepts integrated; the “losing gameplay” where students learn from their mistakes; and a good view of the mechanics</w:t>
-      </w:r>
-    </w:p>
-    <w:p/>
+      <w:r>
+        <w:t>(TODO)</w:t>
+      </w:r>
+    </w:p>
     <w:p/>
     <w:p>
       <w:pPr>
@@ -1488,7 +1562,6 @@
       <w:bookmarkStart w:id="17" w:name="_hcjn0t11npa8" w:colFirst="0" w:colLast="0"/>
       <w:bookmarkEnd w:id="17"/>
       <w:r>
-        <w:lastRenderedPageBreak/>
         <w:t>Part 2 - [Name of this Portion of the Game]</w:t>
       </w:r>
     </w:p>
@@ -1547,39 +1620,14 @@
         <w:t>Mockups</w:t>
       </w:r>
     </w:p>
-    <w:p/>
-    <w:p>
-      <w:pPr>
-        <w:pStyle w:val="Heading2"/>
-      </w:pPr>
+    <w:p>
       <w:bookmarkStart w:id="23" w:name="_7719zk617dur" w:colFirst="0" w:colLast="0"/>
       <w:bookmarkEnd w:id="23"/>
-      <w:r>
-        <w:t>Part 3 - [Name of this Portion of the Game]</w:t>
-      </w:r>
-    </w:p>
-    <w:p/>
-    <w:p>
-      <w:r>
-        <w:t>………</w:t>
-      </w:r>
-    </w:p>
-    <w:p/>
-    <w:p>
-      <w:pPr>
-        <w:pStyle w:val="Heading2"/>
-      </w:pPr>
-      <w:bookmarkStart w:id="24" w:name="_4ijz0uo2nv0z" w:colFirst="0" w:colLast="0"/>
-      <w:bookmarkEnd w:id="24"/>
-      <w:r>
-        <w:t>Etc.</w:t>
-      </w:r>
     </w:p>
     <w:p/>
     <w:p/>
     <w:p/>
     <w:p/>
-    <w:p/>
     <w:p>
       <w:pPr>
         <w:pStyle w:val="Heading1"/>
@@ -1587,8 +1635,8 @@
           <w:color w:val="0000FF"/>
         </w:rPr>
       </w:pPr>
-      <w:bookmarkStart w:id="25" w:name="_ksso39ws6f3w" w:colFirst="0" w:colLast="0"/>
-      <w:bookmarkEnd w:id="25"/>
+      <w:bookmarkStart w:id="24" w:name="_ksso39ws6f3w" w:colFirst="0" w:colLast="0"/>
+      <w:bookmarkEnd w:id="24"/>
       <w:r>
         <w:rPr>
           <w:color w:val="0000FF"/>
@@ -1601,8 +1649,8 @@
       <w:pPr>
         <w:pStyle w:val="Heading3"/>
       </w:pPr>
-      <w:bookmarkStart w:id="26" w:name="_jub7y4l2tdxk" w:colFirst="0" w:colLast="0"/>
-      <w:bookmarkEnd w:id="26"/>
+      <w:bookmarkStart w:id="25" w:name="_jub7y4l2tdxk" w:colFirst="0" w:colLast="0"/>
+      <w:bookmarkEnd w:id="25"/>
       <w:r>
         <w:t>Academic Concepts</w:t>
       </w:r>
@@ -1800,6 +1848,7 @@
                 <w:szCs w:val="21"/>
                 <w:highlight w:val="yellow"/>
               </w:rPr>
+              <w:lastRenderedPageBreak/>
               <w:t>Motion is the change in position of an object.</w:t>
             </w:r>
           </w:p>
@@ -1946,7 +1995,6 @@
                 <w:szCs w:val="21"/>
                 <w:highlight w:val="yellow"/>
               </w:rPr>
-              <w:lastRenderedPageBreak/>
               <w:t>Sound transmits energy through vibrations in materials.</w:t>
             </w:r>
           </w:p>
@@ -2646,8 +2694,8 @@
           <w:color w:val="0000FF"/>
         </w:rPr>
       </w:pPr>
-      <w:bookmarkStart w:id="27" w:name="_htsps0f46zva" w:colFirst="0" w:colLast="0"/>
-      <w:bookmarkEnd w:id="27"/>
+      <w:bookmarkStart w:id="26" w:name="_htsps0f46zva" w:colFirst="0" w:colLast="0"/>
+      <w:bookmarkEnd w:id="26"/>
       <w:r>
         <w:rPr>
           <w:color w:val="0000FF"/>
@@ -2660,8 +2708,8 @@
       <w:pPr>
         <w:pStyle w:val="Heading3"/>
       </w:pPr>
-      <w:bookmarkStart w:id="28" w:name="_f51r4b8ioo7a" w:colFirst="0" w:colLast="0"/>
-      <w:bookmarkEnd w:id="28"/>
+      <w:bookmarkStart w:id="27" w:name="_f51r4b8ioo7a" w:colFirst="0" w:colLast="0"/>
+      <w:bookmarkEnd w:id="27"/>
       <w:r>
         <w:t>Checklist Overview</w:t>
       </w:r>
@@ -2673,21 +2721,7 @@
             <w:color w:val="1155CC"/>
             <w:u w:val="single"/>
           </w:rPr>
-          <w:t>Google Doc Ref</w:t>
-        </w:r>
-        <w:r>
-          <w:rPr>
-            <w:color w:val="1155CC"/>
-            <w:u w:val="single"/>
-          </w:rPr>
-          <w:t>e</w:t>
-        </w:r>
-        <w:r>
-          <w:rPr>
-            <w:color w:val="1155CC"/>
-            <w:u w:val="single"/>
-          </w:rPr>
-          <w:t>rence</w:t>
+          <w:t>Google Doc Reference</w:t>
         </w:r>
       </w:hyperlink>
     </w:p>
@@ -2951,7 +2985,16 @@
                 <w:sz w:val="20"/>
                 <w:szCs w:val="20"/>
               </w:rPr>
-              <w:t>All instruction is scientifically and mathematically correct.</w:t>
+              <w:t xml:space="preserve">All instruction is scientifically and mathematically </w:t>
+            </w:r>
+            <w:r>
+              <w:rPr>
+                <w:color w:val="1D1C1D"/>
+                <w:sz w:val="20"/>
+                <w:szCs w:val="20"/>
+              </w:rPr>
+              <w:lastRenderedPageBreak/>
+              <w:t>correct.</w:t>
             </w:r>
           </w:p>
         </w:tc>
@@ -3017,16 +3060,7 @@
                 <w:sz w:val="20"/>
                 <w:szCs w:val="20"/>
               </w:rPr>
-              <w:t xml:space="preserve">Confirm that the game is linked to 2/3 or 5 main concepts of the total, whichever is greater. Confirm </w:t>
-            </w:r>
-            <w:r>
-              <w:rPr>
-                <w:color w:val="1D1C1D"/>
-                <w:sz w:val="20"/>
-                <w:szCs w:val="20"/>
-              </w:rPr>
-              <w:lastRenderedPageBreak/>
-              <w:t>that the linked main concepts are correctly covered in the game.</w:t>
+              <w:t>Confirm that the game is linked to 2/3 or 5 main concepts of the total, whichever is greater. Confirm that the linked main concepts are correctly covered in the game.</w:t>
             </w:r>
           </w:p>
         </w:tc>
@@ -3581,7 +3615,15 @@
                 <w:sz w:val="20"/>
                 <w:szCs w:val="20"/>
               </w:rPr>
-              <w:t>, there is a focus on academic reasoning rather than concept / question repetition.</w:t>
+              <w:t xml:space="preserve">, there is a focus on academic </w:t>
+            </w:r>
+            <w:r>
+              <w:rPr>
+                <w:sz w:val="20"/>
+                <w:szCs w:val="20"/>
+              </w:rPr>
+              <w:lastRenderedPageBreak/>
+              <w:t>reasoning rather than concept / question repetition.</w:t>
             </w:r>
           </w:p>
         </w:tc>
@@ -3647,16 +3689,7 @@
                 <w:sz w:val="20"/>
                 <w:szCs w:val="20"/>
               </w:rPr>
-              <w:t xml:space="preserve">Gameplay is intuitive and a player in the target age range can navigate the game and beat it with </w:t>
-            </w:r>
-            <w:r>
-              <w:rPr>
-                <w:color w:val="1D1C1D"/>
-                <w:sz w:val="20"/>
-                <w:szCs w:val="20"/>
-              </w:rPr>
-              <w:lastRenderedPageBreak/>
-              <w:t>enough effort.</w:t>
+              <w:t>Gameplay is intuitive and a player in the target age range can navigate the game and beat it with enough effort.</w:t>
             </w:r>
           </w:p>
         </w:tc>
@@ -3887,8 +3920,8 @@
       <w:pPr>
         <w:pStyle w:val="Heading3"/>
       </w:pPr>
-      <w:bookmarkStart w:id="29" w:name="_8j8qo2nti00o" w:colFirst="0" w:colLast="0"/>
-      <w:bookmarkEnd w:id="29"/>
+      <w:bookmarkStart w:id="28" w:name="_8j8qo2nti00o" w:colFirst="0" w:colLast="0"/>
+      <w:bookmarkEnd w:id="28"/>
       <w:r>
         <w:t>Connection Between Gameplay and Learning</w:t>
       </w:r>
@@ -3937,8 +3970,8 @@
       <w:pPr>
         <w:pStyle w:val="Heading3"/>
       </w:pPr>
-      <w:bookmarkStart w:id="30" w:name="_woe6ankxv3c1" w:colFirst="0" w:colLast="0"/>
-      <w:bookmarkEnd w:id="30"/>
+      <w:bookmarkStart w:id="29" w:name="_woe6ankxv3c1" w:colFirst="0" w:colLast="0"/>
+      <w:bookmarkEnd w:id="29"/>
       <w:r>
         <w:t>Role of Text in Learning</w:t>
       </w:r>
@@ -3973,7 +4006,16 @@
         </w:numPr>
       </w:pPr>
       <w:r>
-        <w:t>To alleviate the use of texts, most of it will be in a form of a dialog speaking directly to the player. This will allow for a better engagement with the learning.</w:t>
+        <w:t>To alleviate the use of texts, most of it will be in a form of a dialog speaking directly to the player. This allow</w:t>
+      </w:r>
+      <w:r>
+        <w:t>s</w:t>
+      </w:r>
+      <w:r>
+        <w:t xml:space="preserve"> for better engagement w</w:t>
+      </w:r>
+      <w:r>
+        <w:t>hen learning the subject.</w:t>
       </w:r>
     </w:p>
     <w:p>
@@ -3985,8 +4027,8 @@
       <w:pPr>
         <w:pStyle w:val="Heading3"/>
       </w:pPr>
-      <w:bookmarkStart w:id="31" w:name="_lt79bqy4gldx" w:colFirst="0" w:colLast="0"/>
-      <w:bookmarkEnd w:id="31"/>
+      <w:bookmarkStart w:id="30" w:name="_lt79bqy4gldx" w:colFirst="0" w:colLast="0"/>
+      <w:bookmarkEnd w:id="30"/>
       <w:r>
         <w:t>Characters - Diversity</w:t>
       </w:r>
@@ -3998,6 +4040,9 @@
           <w:numId w:val="2"/>
         </w:numPr>
       </w:pPr>
+      <w:r>
+        <w:t>Spirits – each spirit represents a form of energy. Their personality describes the volatility and behavior corelates to this.</w:t>
+      </w:r>
     </w:p>
     <w:p>
       <w:pPr>
@@ -4007,64 +4052,7 @@
         </w:numPr>
       </w:pPr>
       <w:r>
-        <w:t>Describe the characteristics and appearance of the characters in the game.</w:t>
-      </w:r>
-    </w:p>
-    <w:p>
-      <w:pPr>
-        <w:numPr>
-          <w:ilvl w:val="0"/>
-          <w:numId w:val="2"/>
-        </w:numPr>
-      </w:pPr>
-      <w:r>
-        <w:t>If the characters are human-like, are students/players able to customize?</w:t>
-      </w:r>
-    </w:p>
-    <w:p>
-      <w:pPr>
-        <w:numPr>
-          <w:ilvl w:val="1"/>
-          <w:numId w:val="2"/>
-        </w:numPr>
-        <w:shd w:val="clear" w:color="auto" w:fill="FFFFFF"/>
-      </w:pPr>
-      <w:r>
-        <w:t>NOTE FOR DEV: If using human characters in the game experience (not representing the player), please make sure:</w:t>
-      </w:r>
-    </w:p>
-    <w:p>
-      <w:pPr>
-        <w:numPr>
-          <w:ilvl w:val="2"/>
-          <w:numId w:val="2"/>
-        </w:numPr>
-      </w:pPr>
-      <w:r>
-        <w:t>Characters are diverse in gender, race, culture, and ability.</w:t>
-      </w:r>
-    </w:p>
-    <w:p>
-      <w:pPr>
-        <w:numPr>
-          <w:ilvl w:val="2"/>
-          <w:numId w:val="2"/>
-        </w:numPr>
-      </w:pPr>
-      <w:r>
-        <w:t>Stereotypes are avoided.</w:t>
-      </w:r>
-    </w:p>
-    <w:p>
-      <w:pPr>
-        <w:numPr>
-          <w:ilvl w:val="2"/>
-          <w:numId w:val="2"/>
-        </w:numPr>
-        <w:shd w:val="clear" w:color="auto" w:fill="FFFFFF"/>
-      </w:pPr>
-      <w:r>
-        <w:t>If you have any questions about this policy and how it might impact your game submission, please email us and we can help.</w:t>
+        <w:t>Creatures – they resemble rams and ewes. They appear lost and forlorn until they hear the music, shaping each of them to their own personality.</w:t>
       </w:r>
     </w:p>
     <w:p>
@@ -4076,32 +4064,22 @@
         <w:shd w:val="clear" w:color="auto" w:fill="FFFFFF"/>
       </w:pPr>
       <w:r>
-        <w:t>Show mockups.</w:t>
-      </w:r>
-    </w:p>
-    <w:p>
-      <w:pPr>
-        <w:numPr>
-          <w:ilvl w:val="0"/>
-          <w:numId w:val="2"/>
-        </w:numPr>
+        <w:t xml:space="preserve">The ever-reassuring robot will </w:t>
+      </w:r>
+      <w:r>
+        <w:t>make an appearance as the communication to the player</w:t>
+      </w:r>
+      <w:r>
+        <w:t>.</w:t>
+      </w:r>
+    </w:p>
+    <w:p>
+      <w:pPr>
         <w:shd w:val="clear" w:color="auto" w:fill="FFFFFF"/>
-      </w:pPr>
-      <w:r>
-        <w:t>[OPTIONAL] What are the characters’ relevance to the story?</w:t>
-      </w:r>
-    </w:p>
-    <w:p>
-      <w:pPr>
-        <w:numPr>
-          <w:ilvl w:val="0"/>
-          <w:numId w:val="2"/>
-        </w:numPr>
-        <w:shd w:val="clear" w:color="auto" w:fill="FFFFFF"/>
-        <w:spacing w:after="200"/>
-      </w:pPr>
-      <w:r>
-        <w:t>[OPTIONAL] What are the personalities of the characters?</w:t>
+        <w:spacing w:before="200" w:after="200"/>
+      </w:pPr>
+      <w:r>
+        <w:t>(TODO: mock ups)</w:t>
       </w:r>
     </w:p>
     <w:p>
@@ -4119,8 +4097,8 @@
           <w:color w:val="0000FF"/>
         </w:rPr>
       </w:pPr>
-      <w:bookmarkStart w:id="32" w:name="_oftwb572cwpn" w:colFirst="0" w:colLast="0"/>
-      <w:bookmarkEnd w:id="32"/>
+      <w:bookmarkStart w:id="31" w:name="_oftwb572cwpn" w:colFirst="0" w:colLast="0"/>
+      <w:bookmarkEnd w:id="31"/>
       <w:r>
         <w:rPr>
           <w:color w:val="0000FF"/>
@@ -4135,8 +4113,8 @@
         <w:shd w:val="clear" w:color="auto" w:fill="FFFFFF"/>
         <w:spacing w:before="200" w:after="200"/>
       </w:pPr>
-      <w:bookmarkStart w:id="33" w:name="_ileqj0wqbx92" w:colFirst="0" w:colLast="0"/>
-      <w:bookmarkEnd w:id="33"/>
+      <w:bookmarkStart w:id="32" w:name="_ileqj0wqbx92" w:colFirst="0" w:colLast="0"/>
+      <w:bookmarkEnd w:id="32"/>
       <w:r>
         <w:t>Development Hardware/Software</w:t>
       </w:r>
@@ -4197,13 +4175,12 @@
         <w:t>+</w:t>
       </w:r>
     </w:p>
-    <w:p/>
     <w:p>
       <w:pPr>
         <w:pStyle w:val="Heading3"/>
       </w:pPr>
-      <w:bookmarkStart w:id="34" w:name="_b34pcjhox752" w:colFirst="0" w:colLast="0"/>
-      <w:bookmarkEnd w:id="34"/>
+      <w:bookmarkStart w:id="33" w:name="_b34pcjhox752" w:colFirst="0" w:colLast="0"/>
+      <w:bookmarkEnd w:id="33"/>
       <w:r>
         <w:t>Asset Summary</w:t>
       </w:r>
@@ -4245,8 +4222,8 @@
       <w:pPr>
         <w:pStyle w:val="Heading3"/>
       </w:pPr>
-      <w:bookmarkStart w:id="35" w:name="_7xcl4emkqa1o" w:colFirst="0" w:colLast="0"/>
-      <w:bookmarkEnd w:id="35"/>
+      <w:bookmarkStart w:id="34" w:name="_7xcl4emkqa1o" w:colFirst="0" w:colLast="0"/>
+      <w:bookmarkEnd w:id="34"/>
       <w:r>
         <w:t>Music and Sounds</w:t>
       </w:r>
@@ -4263,7 +4240,6 @@
       </w:r>
     </w:p>
     <w:p/>
-    <w:p/>
     <w:p>
       <w:pPr>
         <w:pStyle w:val="Heading1"/>
@@ -4271,8 +4247,8 @@
           <w:color w:val="0000FF"/>
         </w:rPr>
       </w:pPr>
-      <w:bookmarkStart w:id="36" w:name="_uicrcm7meylh" w:colFirst="0" w:colLast="0"/>
-      <w:bookmarkEnd w:id="36"/>
+      <w:bookmarkStart w:id="35" w:name="_uicrcm7meylh" w:colFirst="0" w:colLast="0"/>
+      <w:bookmarkEnd w:id="35"/>
       <w:r>
         <w:rPr>
           <w:color w:val="0000FF"/>
@@ -4285,8 +4261,8 @@
       <w:pPr>
         <w:pStyle w:val="Heading3"/>
       </w:pPr>
-      <w:bookmarkStart w:id="37" w:name="_9defhc2f3dbt" w:colFirst="0" w:colLast="0"/>
-      <w:bookmarkEnd w:id="37"/>
+      <w:bookmarkStart w:id="36" w:name="_9defhc2f3dbt" w:colFirst="0" w:colLast="0"/>
+      <w:bookmarkEnd w:id="36"/>
       <w:r>
         <w:t>Mockups</w:t>
       </w:r>
@@ -4310,8 +4286,8 @@
           <w:color w:val="0000FF"/>
         </w:rPr>
       </w:pPr>
-      <w:bookmarkStart w:id="38" w:name="_5aez51ch4gc0" w:colFirst="0" w:colLast="0"/>
-      <w:bookmarkEnd w:id="38"/>
+      <w:bookmarkStart w:id="37" w:name="_5aez51ch4gc0" w:colFirst="0" w:colLast="0"/>
+      <w:bookmarkEnd w:id="37"/>
       <w:r>
         <w:rPr>
           <w:color w:val="0000FF"/>
@@ -4350,8 +4326,8 @@
           <w:color w:val="0000FF"/>
         </w:rPr>
       </w:pPr>
-      <w:bookmarkStart w:id="39" w:name="_3s5s7z0qgif" w:colFirst="0" w:colLast="0"/>
-      <w:bookmarkEnd w:id="39"/>
+      <w:bookmarkStart w:id="38" w:name="_3s5s7z0qgif" w:colFirst="0" w:colLast="0"/>
+      <w:bookmarkEnd w:id="38"/>
       <w:r>
         <w:rPr>
           <w:color w:val="0000FF"/>
@@ -4364,8 +4340,8 @@
       <w:pPr>
         <w:pStyle w:val="Heading3"/>
       </w:pPr>
-      <w:bookmarkStart w:id="40" w:name="_2cxaegn1vq3j" w:colFirst="0" w:colLast="0"/>
-      <w:bookmarkEnd w:id="40"/>
+      <w:bookmarkStart w:id="39" w:name="_2cxaegn1vq3j" w:colFirst="0" w:colLast="0"/>
+      <w:bookmarkEnd w:id="39"/>
       <w:r>
         <w:t>Back Story</w:t>
       </w:r>
@@ -4386,10 +4362,9 @@
       <w:pPr>
         <w:pStyle w:val="Heading3"/>
       </w:pPr>
-      <w:bookmarkStart w:id="41" w:name="_d2mj3wwpm8" w:colFirst="0" w:colLast="0"/>
-      <w:bookmarkEnd w:id="41"/>
-      <w:r>
-        <w:lastRenderedPageBreak/>
+      <w:bookmarkStart w:id="40" w:name="_d2mj3wwpm8" w:colFirst="0" w:colLast="0"/>
+      <w:bookmarkEnd w:id="40"/>
+      <w:r>
         <w:t>Plot Elements</w:t>
       </w:r>
     </w:p>
@@ -5435,6 +5410,119 @@
     </w:lvl>
   </w:abstractNum>
   <w:abstractNum w:abstractNumId="9" w15:restartNumberingAfterBreak="0">
+    <w:nsid w:val="420A3FC1"/>
+    <w:multiLevelType w:val="hybridMultilevel"/>
+    <w:tmpl w:val="1C1A892E"/>
+    <w:lvl w:ilvl="0" w:tplc="CCCC6166">
+      <w:start w:val="12"/>
+      <w:numFmt w:val="bullet"/>
+      <w:lvlText w:val=""/>
+      <w:lvlJc w:val="left"/>
+      <w:pPr>
+        <w:ind w:left="720" w:hanging="360"/>
+      </w:pPr>
+      <w:rPr>
+        <w:rFonts w:ascii="Symbol" w:eastAsia="Arial" w:hAnsi="Symbol" w:cs="Arial" w:hint="default"/>
+      </w:rPr>
+    </w:lvl>
+    <w:lvl w:ilvl="1" w:tplc="04090003" w:tentative="1">
+      <w:start w:val="1"/>
+      <w:numFmt w:val="bullet"/>
+      <w:lvlText w:val="o"/>
+      <w:lvlJc w:val="left"/>
+      <w:pPr>
+        <w:ind w:left="1440" w:hanging="360"/>
+      </w:pPr>
+      <w:rPr>
+        <w:rFonts w:ascii="Courier New" w:hAnsi="Courier New" w:cs="Courier New" w:hint="default"/>
+      </w:rPr>
+    </w:lvl>
+    <w:lvl w:ilvl="2" w:tplc="04090005" w:tentative="1">
+      <w:start w:val="1"/>
+      <w:numFmt w:val="bullet"/>
+      <w:lvlText w:val=""/>
+      <w:lvlJc w:val="left"/>
+      <w:pPr>
+        <w:ind w:left="2160" w:hanging="360"/>
+      </w:pPr>
+      <w:rPr>
+        <w:rFonts w:ascii="Wingdings" w:hAnsi="Wingdings" w:hint="default"/>
+      </w:rPr>
+    </w:lvl>
+    <w:lvl w:ilvl="3" w:tplc="04090001" w:tentative="1">
+      <w:start w:val="1"/>
+      <w:numFmt w:val="bullet"/>
+      <w:lvlText w:val=""/>
+      <w:lvlJc w:val="left"/>
+      <w:pPr>
+        <w:ind w:left="2880" w:hanging="360"/>
+      </w:pPr>
+      <w:rPr>
+        <w:rFonts w:ascii="Symbol" w:hAnsi="Symbol" w:hint="default"/>
+      </w:rPr>
+    </w:lvl>
+    <w:lvl w:ilvl="4" w:tplc="04090003" w:tentative="1">
+      <w:start w:val="1"/>
+      <w:numFmt w:val="bullet"/>
+      <w:lvlText w:val="o"/>
+      <w:lvlJc w:val="left"/>
+      <w:pPr>
+        <w:ind w:left="3600" w:hanging="360"/>
+      </w:pPr>
+      <w:rPr>
+        <w:rFonts w:ascii="Courier New" w:hAnsi="Courier New" w:cs="Courier New" w:hint="default"/>
+      </w:rPr>
+    </w:lvl>
+    <w:lvl w:ilvl="5" w:tplc="04090005" w:tentative="1">
+      <w:start w:val="1"/>
+      <w:numFmt w:val="bullet"/>
+      <w:lvlText w:val=""/>
+      <w:lvlJc w:val="left"/>
+      <w:pPr>
+        <w:ind w:left="4320" w:hanging="360"/>
+      </w:pPr>
+      <w:rPr>
+        <w:rFonts w:ascii="Wingdings" w:hAnsi="Wingdings" w:hint="default"/>
+      </w:rPr>
+    </w:lvl>
+    <w:lvl w:ilvl="6" w:tplc="04090001" w:tentative="1">
+      <w:start w:val="1"/>
+      <w:numFmt w:val="bullet"/>
+      <w:lvlText w:val=""/>
+      <w:lvlJc w:val="left"/>
+      <w:pPr>
+        <w:ind w:left="5040" w:hanging="360"/>
+      </w:pPr>
+      <w:rPr>
+        <w:rFonts w:ascii="Symbol" w:hAnsi="Symbol" w:hint="default"/>
+      </w:rPr>
+    </w:lvl>
+    <w:lvl w:ilvl="7" w:tplc="04090003" w:tentative="1">
+      <w:start w:val="1"/>
+      <w:numFmt w:val="bullet"/>
+      <w:lvlText w:val="o"/>
+      <w:lvlJc w:val="left"/>
+      <w:pPr>
+        <w:ind w:left="5760" w:hanging="360"/>
+      </w:pPr>
+      <w:rPr>
+        <w:rFonts w:ascii="Courier New" w:hAnsi="Courier New" w:cs="Courier New" w:hint="default"/>
+      </w:rPr>
+    </w:lvl>
+    <w:lvl w:ilvl="8" w:tplc="04090005" w:tentative="1">
+      <w:start w:val="1"/>
+      <w:numFmt w:val="bullet"/>
+      <w:lvlText w:val=""/>
+      <w:lvlJc w:val="left"/>
+      <w:pPr>
+        <w:ind w:left="6480" w:hanging="360"/>
+      </w:pPr>
+      <w:rPr>
+        <w:rFonts w:ascii="Wingdings" w:hAnsi="Wingdings" w:hint="default"/>
+      </w:rPr>
+    </w:lvl>
+  </w:abstractNum>
+  <w:abstractNum w:abstractNumId="10" w15:restartNumberingAfterBreak="0">
     <w:nsid w:val="572914D4"/>
     <w:multiLevelType w:val="multilevel"/>
     <w:tmpl w:val="6FE4FA7E"/>
@@ -5547,7 +5635,7 @@
       </w:rPr>
     </w:lvl>
   </w:abstractNum>
-  <w:abstractNum w:abstractNumId="10" w15:restartNumberingAfterBreak="0">
+  <w:abstractNum w:abstractNumId="11" w15:restartNumberingAfterBreak="0">
     <w:nsid w:val="5B8373CC"/>
     <w:multiLevelType w:val="multilevel"/>
     <w:tmpl w:val="45B212DE"/>
@@ -5660,7 +5748,7 @@
       </w:rPr>
     </w:lvl>
   </w:abstractNum>
-  <w:abstractNum w:abstractNumId="11" w15:restartNumberingAfterBreak="0">
+  <w:abstractNum w:abstractNumId="12" w15:restartNumberingAfterBreak="0">
     <w:nsid w:val="5C8C40FD"/>
     <w:multiLevelType w:val="multilevel"/>
     <w:tmpl w:val="FC168E60"/>
@@ -5773,7 +5861,7 @@
       </w:rPr>
     </w:lvl>
   </w:abstractNum>
-  <w:abstractNum w:abstractNumId="12" w15:restartNumberingAfterBreak="0">
+  <w:abstractNum w:abstractNumId="13" w15:restartNumberingAfterBreak="0">
     <w:nsid w:val="5F6A2B88"/>
     <w:multiLevelType w:val="multilevel"/>
     <w:tmpl w:val="8A6E1BC4"/>
@@ -5886,7 +5974,7 @@
       </w:rPr>
     </w:lvl>
   </w:abstractNum>
-  <w:abstractNum w:abstractNumId="13" w15:restartNumberingAfterBreak="0">
+  <w:abstractNum w:abstractNumId="14" w15:restartNumberingAfterBreak="0">
     <w:nsid w:val="63185847"/>
     <w:multiLevelType w:val="multilevel"/>
     <w:tmpl w:val="B0740616"/>
@@ -5999,7 +6087,7 @@
       </w:rPr>
     </w:lvl>
   </w:abstractNum>
-  <w:abstractNum w:abstractNumId="14" w15:restartNumberingAfterBreak="0">
+  <w:abstractNum w:abstractNumId="15" w15:restartNumberingAfterBreak="0">
     <w:nsid w:val="65B218F6"/>
     <w:multiLevelType w:val="multilevel"/>
     <w:tmpl w:val="B96AAFB6"/>
@@ -6112,7 +6200,7 @@
       </w:rPr>
     </w:lvl>
   </w:abstractNum>
-  <w:abstractNum w:abstractNumId="15" w15:restartNumberingAfterBreak="0">
+  <w:abstractNum w:abstractNumId="16" w15:restartNumberingAfterBreak="0">
     <w:nsid w:val="68920203"/>
     <w:multiLevelType w:val="multilevel"/>
     <w:tmpl w:val="D5304BB8"/>
@@ -6225,7 +6313,7 @@
       </w:rPr>
     </w:lvl>
   </w:abstractNum>
-  <w:abstractNum w:abstractNumId="16" w15:restartNumberingAfterBreak="0">
+  <w:abstractNum w:abstractNumId="17" w15:restartNumberingAfterBreak="0">
     <w:nsid w:val="74581632"/>
     <w:multiLevelType w:val="multilevel"/>
     <w:tmpl w:val="7D6C0DF2"/>
@@ -6338,7 +6426,7 @@
       </w:rPr>
     </w:lvl>
   </w:abstractNum>
-  <w:abstractNum w:abstractNumId="17" w15:restartNumberingAfterBreak="0">
+  <w:abstractNum w:abstractNumId="18" w15:restartNumberingAfterBreak="0">
     <w:nsid w:val="787C11EF"/>
     <w:multiLevelType w:val="multilevel"/>
     <w:tmpl w:val="75C81E94"/>
@@ -6451,7 +6539,7 @@
       </w:rPr>
     </w:lvl>
   </w:abstractNum>
-  <w:abstractNum w:abstractNumId="18" w15:restartNumberingAfterBreak="0">
+  <w:abstractNum w:abstractNumId="19" w15:restartNumberingAfterBreak="0">
     <w:nsid w:val="788134AC"/>
     <w:multiLevelType w:val="multilevel"/>
     <w:tmpl w:val="CE9CC42E"/>
@@ -6564,7 +6652,7 @@
       </w:rPr>
     </w:lvl>
   </w:abstractNum>
-  <w:abstractNum w:abstractNumId="19" w15:restartNumberingAfterBreak="0">
+  <w:abstractNum w:abstractNumId="20" w15:restartNumberingAfterBreak="0">
     <w:nsid w:val="797E18CC"/>
     <w:multiLevelType w:val="multilevel"/>
     <w:tmpl w:val="1D62A76A"/>
@@ -6677,7 +6765,7 @@
       </w:rPr>
     </w:lvl>
   </w:abstractNum>
-  <w:abstractNum w:abstractNumId="20" w15:restartNumberingAfterBreak="0">
+  <w:abstractNum w:abstractNumId="21" w15:restartNumberingAfterBreak="0">
     <w:nsid w:val="7AA31A35"/>
     <w:multiLevelType w:val="multilevel"/>
     <w:tmpl w:val="38B0367A"/>
@@ -6790,7 +6878,7 @@
       </w:rPr>
     </w:lvl>
   </w:abstractNum>
-  <w:abstractNum w:abstractNumId="21" w15:restartNumberingAfterBreak="0">
+  <w:abstractNum w:abstractNumId="22" w15:restartNumberingAfterBreak="0">
     <w:nsid w:val="7F9E19D7"/>
     <w:multiLevelType w:val="multilevel"/>
     <w:tmpl w:val="2AD482A8"/>
@@ -6904,16 +6992,16 @@
     </w:lvl>
   </w:abstractNum>
   <w:num w:numId="1" w16cid:durableId="2035230925">
-    <w:abstractNumId w:val="14"/>
+    <w:abstractNumId w:val="15"/>
   </w:num>
   <w:num w:numId="2" w16cid:durableId="1049105745">
-    <w:abstractNumId w:val="16"/>
+    <w:abstractNumId w:val="17"/>
   </w:num>
   <w:num w:numId="3" w16cid:durableId="166987233">
     <w:abstractNumId w:val="4"/>
   </w:num>
   <w:num w:numId="4" w16cid:durableId="518588309">
-    <w:abstractNumId w:val="12"/>
+    <w:abstractNumId w:val="13"/>
   </w:num>
   <w:num w:numId="5" w16cid:durableId="2134597669">
     <w:abstractNumId w:val="5"/>
@@ -6922,43 +7010,43 @@
     <w:abstractNumId w:val="0"/>
   </w:num>
   <w:num w:numId="7" w16cid:durableId="204373144">
-    <w:abstractNumId w:val="20"/>
+    <w:abstractNumId w:val="21"/>
   </w:num>
   <w:num w:numId="8" w16cid:durableId="2030721315">
-    <w:abstractNumId w:val="10"/>
+    <w:abstractNumId w:val="11"/>
   </w:num>
   <w:num w:numId="9" w16cid:durableId="1213037170">
-    <w:abstractNumId w:val="19"/>
+    <w:abstractNumId w:val="20"/>
   </w:num>
   <w:num w:numId="10" w16cid:durableId="1099525932">
     <w:abstractNumId w:val="8"/>
   </w:num>
   <w:num w:numId="11" w16cid:durableId="295183696">
-    <w:abstractNumId w:val="9"/>
+    <w:abstractNumId w:val="10"/>
   </w:num>
   <w:num w:numId="12" w16cid:durableId="642348058">
-    <w:abstractNumId w:val="21"/>
+    <w:abstractNumId w:val="22"/>
   </w:num>
   <w:num w:numId="13" w16cid:durableId="922950685">
     <w:abstractNumId w:val="2"/>
   </w:num>
   <w:num w:numId="14" w16cid:durableId="668873595">
-    <w:abstractNumId w:val="15"/>
+    <w:abstractNumId w:val="16"/>
   </w:num>
   <w:num w:numId="15" w16cid:durableId="902368512">
-    <w:abstractNumId w:val="18"/>
+    <w:abstractNumId w:val="19"/>
   </w:num>
   <w:num w:numId="16" w16cid:durableId="1909221566">
-    <w:abstractNumId w:val="17"/>
+    <w:abstractNumId w:val="18"/>
   </w:num>
   <w:num w:numId="17" w16cid:durableId="756634889">
     <w:abstractNumId w:val="3"/>
   </w:num>
   <w:num w:numId="18" w16cid:durableId="568610504">
-    <w:abstractNumId w:val="13"/>
+    <w:abstractNumId w:val="14"/>
   </w:num>
   <w:num w:numId="19" w16cid:durableId="2056392781">
-    <w:abstractNumId w:val="11"/>
+    <w:abstractNumId w:val="12"/>
   </w:num>
   <w:num w:numId="20" w16cid:durableId="1164470513">
     <w:abstractNumId w:val="1"/>
@@ -6968,6 +7056,9 @@
   </w:num>
   <w:num w:numId="22" w16cid:durableId="745617561">
     <w:abstractNumId w:val="6"/>
+  </w:num>
+  <w:num w:numId="23" w16cid:durableId="257062128">
+    <w:abstractNumId w:val="9"/>
   </w:num>
 </w:numbering>
 </file>
@@ -7599,6 +7690,17 @@
       <w:u w:val="single"/>
     </w:rPr>
   </w:style>
+  <w:style w:type="paragraph" w:styleId="ListParagraph">
+    <w:name w:val="List Paragraph"/>
+    <w:basedOn w:val="Normal"/>
+    <w:uiPriority w:val="34"/>
+    <w:qFormat/>
+    <w:rsid w:val="00EC103F"/>
+    <w:pPr>
+      <w:ind w:left="720"/>
+      <w:contextualSpacing/>
+    </w:pPr>
+  </w:style>
 </w:styles>
 </file>
 

</xml_diff>

<commit_message>
gdd stuff: outlining level mechanics
</commit_message>
<xml_diff>
--- a/Docs/Renegadeware_ESPS3A2_GDD.docx
+++ b/Docs/Renegadeware_ESPS3A2_GDD.docx
@@ -1271,7 +1271,7 @@
         <w:t xml:space="preserve"> </w:t>
       </w:r>
       <w:r>
-        <w:t>Light and Potential Energy</w:t>
+        <w:t>Light Energy</w:t>
       </w:r>
     </w:p>
     <w:p/>
@@ -1470,13 +1470,7 @@
         </w:numPr>
       </w:pPr>
       <w:r>
-        <w:t xml:space="preserve">The player is tasked to place the light spirit into the chamber. </w:t>
-      </w:r>
-      <w:r>
-        <w:t>The tutorial will help guide the player on how to place spirits into a chamber</w:t>
-      </w:r>
-      <w:r>
-        <w:t>. The game will proceed once this is completed.</w:t>
+        <w:t>The player is tasked to place the light spirit into the chamber. The tutorial will help guide the player on how to place spirits into a chamber. The game will proceed once this is completed.</w:t>
       </w:r>
     </w:p>
     <w:p>
@@ -1562,7 +1556,13 @@
       <w:bookmarkStart w:id="17" w:name="_hcjn0t11npa8" w:colFirst="0" w:colLast="0"/>
       <w:bookmarkEnd w:id="17"/>
       <w:r>
-        <w:t>Part 2 - [Name of this Portion of the Game]</w:t>
+        <w:t xml:space="preserve">Part 2 </w:t>
+      </w:r>
+      <w:r>
+        <w:t>–</w:t>
+      </w:r>
+      <w:r>
+        <w:t>Physical, Sound Energy</w:t>
       </w:r>
     </w:p>
     <w:p/>
@@ -1576,6 +1576,66 @@
         <w:t>L.O. Concept(s) Covered</w:t>
       </w:r>
     </w:p>
+    <w:p>
+      <w:pPr>
+        <w:numPr>
+          <w:ilvl w:val="0"/>
+          <w:numId w:val="19"/>
+        </w:numPr>
+      </w:pPr>
+      <w:r>
+        <w:rPr>
+          <w:sz w:val="21"/>
+          <w:szCs w:val="21"/>
+        </w:rPr>
+        <w:t>Motion is the change in position of an object.</w:t>
+      </w:r>
+    </w:p>
+    <w:p>
+      <w:pPr>
+        <w:numPr>
+          <w:ilvl w:val="0"/>
+          <w:numId w:val="19"/>
+        </w:numPr>
+      </w:pPr>
+      <w:r>
+        <w:rPr>
+          <w:sz w:val="21"/>
+          <w:szCs w:val="21"/>
+        </w:rPr>
+        <w:t>Moving objects contain energy.</w:t>
+      </w:r>
+    </w:p>
+    <w:p>
+      <w:pPr>
+        <w:numPr>
+          <w:ilvl w:val="0"/>
+          <w:numId w:val="19"/>
+        </w:numPr>
+      </w:pPr>
+      <w:r>
+        <w:rPr>
+          <w:sz w:val="21"/>
+          <w:szCs w:val="21"/>
+        </w:rPr>
+        <w:t>The energy transmitted by mechanical processes, light, sound, and electrical current can be used in many common applications.</w:t>
+      </w:r>
+    </w:p>
+    <w:p>
+      <w:pPr>
+        <w:numPr>
+          <w:ilvl w:val="0"/>
+          <w:numId w:val="19"/>
+        </w:numPr>
+      </w:pPr>
+      <w:r>
+        <w:rPr>
+          <w:sz w:val="21"/>
+          <w:szCs w:val="21"/>
+        </w:rPr>
+        <w:t>Sound transmits energy through vibrations in materials.</w:t>
+      </w:r>
+    </w:p>
     <w:p/>
     <w:p>
       <w:pPr>
@@ -1587,6 +1647,69 @@
         <w:t>Summary</w:t>
       </w:r>
     </w:p>
+    <w:p>
+      <w:r>
+        <w:t xml:space="preserve">The game will have another explanation here about </w:t>
+      </w:r>
+      <w:r>
+        <w:t xml:space="preserve">kinetic </w:t>
+      </w:r>
+      <w:r>
+        <w:t xml:space="preserve">energy, as well as sound through vibration made </w:t>
+      </w:r>
+      <w:r>
+        <w:t>from</w:t>
+      </w:r>
+      <w:r>
+        <w:t xml:space="preserve"> physical contact. Dialogs to explain these phenomena will activate as the player progresses through this part.</w:t>
+      </w:r>
+    </w:p>
+    <w:p/>
+    <w:p>
+      <w:pPr>
+        <w:pStyle w:val="ListParagraph"/>
+        <w:numPr>
+          <w:ilvl w:val="0"/>
+          <w:numId w:val="23"/>
+        </w:numPr>
+      </w:pPr>
+      <w:r>
+        <w:t xml:space="preserve">Introduction of physical object that exert </w:t>
+      </w:r>
+      <w:r>
+        <w:t xml:space="preserve">kinetic </w:t>
+      </w:r>
+      <w:r>
+        <w:t>energy (gravity, other moving objects)</w:t>
+      </w:r>
+    </w:p>
+    <w:p>
+      <w:pPr>
+        <w:pStyle w:val="ListParagraph"/>
+        <w:numPr>
+          <w:ilvl w:val="0"/>
+          <w:numId w:val="23"/>
+        </w:numPr>
+      </w:pPr>
+      <w:r>
+        <w:t>The main goal of the game is explained here where the player must power up the artifact to produce a series of sounds. In this case, a sort of percussion.</w:t>
+      </w:r>
+    </w:p>
+    <w:p>
+      <w:pPr>
+        <w:pStyle w:val="ListParagraph"/>
+        <w:numPr>
+          <w:ilvl w:val="0"/>
+          <w:numId w:val="23"/>
+        </w:numPr>
+      </w:pPr>
+      <w:r>
+        <w:t>Once the artifact is fully powered, it will descend into the land to awaken more creatures to follow the first one from the previous part.</w:t>
+      </w:r>
+      <w:r>
+        <w:t xml:space="preserve"> These creatures will play an instrument that follows the rhythm of the artifact, akin to a marching band.</w:t>
+      </w:r>
+    </w:p>
     <w:p/>
     <w:p>
       <w:pPr>
@@ -1598,35 +1721,557 @@
         <w:t>Mechanics</w:t>
       </w:r>
     </w:p>
+    <w:p>
+      <w:pPr>
+        <w:pStyle w:val="ListParagraph"/>
+        <w:numPr>
+          <w:ilvl w:val="0"/>
+          <w:numId w:val="23"/>
+        </w:numPr>
+      </w:pPr>
+      <w:r>
+        <w:t>Placeable spirits</w:t>
+      </w:r>
+      <w:r>
+        <w:t>: gears.</w:t>
+      </w:r>
+    </w:p>
+    <w:p>
+      <w:pPr>
+        <w:pStyle w:val="ListParagraph"/>
+        <w:numPr>
+          <w:ilvl w:val="0"/>
+          <w:numId w:val="23"/>
+        </w:numPr>
+      </w:pPr>
+      <w:r>
+        <w:t>Levers to change direction of rotating slots for gears.</w:t>
+      </w:r>
+    </w:p>
     <w:p/>
     <w:p>
       <w:pPr>
         <w:pStyle w:val="Heading3"/>
       </w:pPr>
-      <w:bookmarkStart w:id="21" w:name="_135fy35r9e58" w:colFirst="0" w:colLast="0"/>
+      <w:bookmarkStart w:id="21" w:name="_pqo6edtik4df" w:colFirst="0" w:colLast="0"/>
       <w:bookmarkEnd w:id="21"/>
       <w:r>
-        <w:t>Losing Gameplay / Incorrect Concept Understanding</w:t>
+        <w:t>Mockups</w:t>
+      </w:r>
+    </w:p>
+    <w:p>
+      <w:bookmarkStart w:id="22" w:name="_7719zk617dur" w:colFirst="0" w:colLast="0"/>
+      <w:bookmarkEnd w:id="22"/>
+      <w:r>
+        <w:t>(TODO)</w:t>
       </w:r>
     </w:p>
     <w:p/>
     <w:p>
       <w:pPr>
+        <w:pStyle w:val="Heading2"/>
+      </w:pPr>
+      <w:r>
+        <w:t xml:space="preserve">Part 3 – </w:t>
+      </w:r>
+      <w:r>
+        <w:t>Light, Physical, Sound Energy</w:t>
+      </w:r>
+    </w:p>
+    <w:p/>
+    <w:p>
+      <w:pPr>
         <w:pStyle w:val="Heading3"/>
       </w:pPr>
-      <w:bookmarkStart w:id="22" w:name="_pqo6edtik4df" w:colFirst="0" w:colLast="0"/>
-      <w:bookmarkEnd w:id="22"/>
+      <w:r>
+        <w:t>L.O. Concept(s) Covered</w:t>
+      </w:r>
+    </w:p>
+    <w:p>
+      <w:pPr>
+        <w:numPr>
+          <w:ilvl w:val="0"/>
+          <w:numId w:val="19"/>
+        </w:numPr>
+      </w:pPr>
+      <w:r>
+        <w:rPr>
+          <w:sz w:val="21"/>
+          <w:szCs w:val="21"/>
+        </w:rPr>
+        <w:t>Energy can be moved from place to place by light.</w:t>
+      </w:r>
+    </w:p>
+    <w:p>
+      <w:pPr>
+        <w:numPr>
+          <w:ilvl w:val="0"/>
+          <w:numId w:val="19"/>
+        </w:numPr>
+      </w:pPr>
+      <w:r>
+        <w:rPr>
+          <w:sz w:val="21"/>
+          <w:szCs w:val="21"/>
+        </w:rPr>
+        <w:t>Energy can be moved from place to place by sound.</w:t>
+      </w:r>
+    </w:p>
+    <w:p/>
+    <w:p>
+      <w:pPr>
+        <w:pStyle w:val="Heading3"/>
+      </w:pPr>
+      <w:r>
+        <w:t>Summary</w:t>
+      </w:r>
+    </w:p>
+    <w:p>
+      <w:r>
+        <w:t>The game will explain how light energy can be moved from one place to another via reflectors</w:t>
+      </w:r>
+      <w:r>
+        <w:t>. The way sound</w:t>
+      </w:r>
+      <w:r>
+        <w:t xml:space="preserve"> energy</w:t>
+      </w:r>
+      <w:r>
+        <w:t xml:space="preserve"> </w:t>
+      </w:r>
+      <w:r>
+        <w:t>can flow from one place to another is also explained here</w:t>
+      </w:r>
+      <w:r>
+        <w:t>.</w:t>
+      </w:r>
+    </w:p>
+    <w:p/>
+    <w:p>
+      <w:pPr>
+        <w:pStyle w:val="ListParagraph"/>
+        <w:numPr>
+          <w:ilvl w:val="0"/>
+          <w:numId w:val="23"/>
+        </w:numPr>
+      </w:pPr>
+      <w:r>
+        <w:t>Introduction of reflector to direct light energy.</w:t>
+      </w:r>
+    </w:p>
+    <w:p>
+      <w:pPr>
+        <w:pStyle w:val="ListParagraph"/>
+        <w:numPr>
+          <w:ilvl w:val="0"/>
+          <w:numId w:val="23"/>
+        </w:numPr>
+      </w:pPr>
+      <w:r>
+        <w:t>Explanation of how sound can move thro</w:t>
+      </w:r>
+      <w:r>
+        <w:t>ugh vibrations.</w:t>
+      </w:r>
+    </w:p>
+    <w:p>
+      <w:pPr>
+        <w:pStyle w:val="ListParagraph"/>
+        <w:numPr>
+          <w:ilvl w:val="0"/>
+          <w:numId w:val="23"/>
+        </w:numPr>
+      </w:pPr>
+      <w:r>
+        <w:t>Just like from the previous part, the artifact will descend into the land to awaken more creatures. These will add more melody to the marching band.</w:t>
+      </w:r>
+    </w:p>
+    <w:p/>
+    <w:p>
+      <w:pPr>
+        <w:pStyle w:val="Heading3"/>
+      </w:pPr>
+      <w:r>
+        <w:t>Mechanics</w:t>
+      </w:r>
+    </w:p>
+    <w:p>
+      <w:pPr>
+        <w:pStyle w:val="ListParagraph"/>
+        <w:numPr>
+          <w:ilvl w:val="0"/>
+          <w:numId w:val="23"/>
+        </w:numPr>
+      </w:pPr>
+      <w:r>
+        <w:t>Placeable spirits: light, gears.</w:t>
+      </w:r>
+    </w:p>
+    <w:p>
+      <w:pPr>
+        <w:pStyle w:val="ListParagraph"/>
+        <w:numPr>
+          <w:ilvl w:val="0"/>
+          <w:numId w:val="23"/>
+        </w:numPr>
+      </w:pPr>
+      <w:r>
+        <w:t>Rotatable reflectors.</w:t>
+      </w:r>
+    </w:p>
+    <w:p>
+      <w:pPr>
+        <w:pStyle w:val="ListParagraph"/>
+        <w:numPr>
+          <w:ilvl w:val="0"/>
+          <w:numId w:val="23"/>
+        </w:numPr>
+      </w:pPr>
+      <w:r>
+        <w:t>Levers to change gear directions.</w:t>
+      </w:r>
+    </w:p>
+    <w:p>
+      <w:pPr>
+        <w:pStyle w:val="ListParagraph"/>
+        <w:numPr>
+          <w:ilvl w:val="0"/>
+          <w:numId w:val="23"/>
+        </w:numPr>
+      </w:pPr>
+      <w:r>
+        <w:t xml:space="preserve">Rotation of segments to arrange </w:t>
+      </w:r>
+      <w:r>
+        <w:t>materials that allow sound to flow.</w:t>
+      </w:r>
+    </w:p>
+    <w:p/>
+    <w:p>
+      <w:pPr>
+        <w:pStyle w:val="Heading3"/>
+      </w:pPr>
       <w:r>
         <w:t>Mockups</w:t>
       </w:r>
     </w:p>
     <w:p>
-      <w:bookmarkStart w:id="23" w:name="_7719zk617dur" w:colFirst="0" w:colLast="0"/>
-      <w:bookmarkEnd w:id="23"/>
+      <w:r>
+        <w:t>(TODO)</w:t>
+      </w:r>
     </w:p>
     <w:p/>
+    <w:p>
+      <w:pPr>
+        <w:pStyle w:val="Heading2"/>
+      </w:pPr>
+      <w:r>
+        <w:t>Part 4 –</w:t>
+      </w:r>
+      <w:r>
+        <w:t>Physical</w:t>
+      </w:r>
+      <w:r>
+        <w:t xml:space="preserve"> (Water, Mechanic)</w:t>
+      </w:r>
+      <w:r>
+        <w:t>, and Electric Energy</w:t>
+      </w:r>
+    </w:p>
     <w:p/>
+    <w:p>
+      <w:pPr>
+        <w:pStyle w:val="Heading3"/>
+      </w:pPr>
+      <w:r>
+        <w:t>L.O. Concept(s) Covered</w:t>
+      </w:r>
+    </w:p>
+    <w:p>
+      <w:pPr>
+        <w:numPr>
+          <w:ilvl w:val="0"/>
+          <w:numId w:val="19"/>
+        </w:numPr>
+      </w:pPr>
+      <w:r>
+        <w:rPr>
+          <w:sz w:val="21"/>
+          <w:szCs w:val="21"/>
+        </w:rPr>
+        <w:t>The energy of motion is a kind of mechanical energy.</w:t>
+      </w:r>
+    </w:p>
+    <w:p>
+      <w:pPr>
+        <w:numPr>
+          <w:ilvl w:val="0"/>
+          <w:numId w:val="19"/>
+        </w:numPr>
+      </w:pPr>
+      <w:r>
+        <w:rPr>
+          <w:sz w:val="21"/>
+          <w:szCs w:val="21"/>
+        </w:rPr>
+        <w:t>Electrical current transmits energy through moving electric charges.</w:t>
+      </w:r>
+    </w:p>
     <w:p/>
+    <w:p>
+      <w:pPr>
+        <w:pStyle w:val="Heading3"/>
+      </w:pPr>
+      <w:r>
+        <w:t>Summary</w:t>
+      </w:r>
+    </w:p>
+    <w:p>
+      <w:r>
+        <w:t xml:space="preserve">This part will further demonstrate kinetic energy with the water element. This will also show how energy can be stored through electrical charges generated from kinetic energy, and transferred </w:t>
+      </w:r>
+      <w:r>
+        <w:lastRenderedPageBreak/>
+        <w:t>via wires. This electrical energy can then power up another object to exert another form of energy (kinetic in this case).</w:t>
+      </w:r>
+    </w:p>
+    <w:p/>
+    <w:p>
+      <w:pPr>
+        <w:pStyle w:val="Heading3"/>
+      </w:pPr>
+      <w:r>
+        <w:t>Mechanics</w:t>
+      </w:r>
+    </w:p>
+    <w:p>
+      <w:pPr>
+        <w:pStyle w:val="ListParagraph"/>
+        <w:numPr>
+          <w:ilvl w:val="0"/>
+          <w:numId w:val="23"/>
+        </w:numPr>
+      </w:pPr>
+      <w:r>
+        <w:t>Placeable spirits: water, gears.</w:t>
+      </w:r>
+    </w:p>
+    <w:p>
+      <w:pPr>
+        <w:pStyle w:val="ListParagraph"/>
+        <w:numPr>
+          <w:ilvl w:val="0"/>
+          <w:numId w:val="23"/>
+        </w:numPr>
+      </w:pPr>
+      <w:r>
+        <w:t>Rotation of tubes, wire plates, and chambers.</w:t>
+      </w:r>
+    </w:p>
+    <w:p/>
+    <w:p>
+      <w:pPr>
+        <w:pStyle w:val="Heading3"/>
+      </w:pPr>
+      <w:r>
+        <w:t>Mockups</w:t>
+      </w:r>
+    </w:p>
+    <w:p>
+      <w:r>
+        <w:t>(TODO)</w:t>
+      </w:r>
+    </w:p>
+    <w:p/>
+    <w:p>
+      <w:pPr>
+        <w:pStyle w:val="Heading2"/>
+      </w:pPr>
+      <w:r>
+        <w:t xml:space="preserve">Part 5 – </w:t>
+      </w:r>
+      <w:r>
+        <w:t>Heat (Fire/Steam), Physical (Water) Energy</w:t>
+      </w:r>
+    </w:p>
+    <w:p/>
+    <w:p>
+      <w:pPr>
+        <w:pStyle w:val="Heading3"/>
+      </w:pPr>
+      <w:r>
+        <w:t>L.O. Concept(s) Covered</w:t>
+      </w:r>
+    </w:p>
+    <w:p/>
+    <w:p>
+      <w:pPr>
+        <w:pStyle w:val="Heading3"/>
+      </w:pPr>
+      <w:r>
+        <w:t>Summary</w:t>
+      </w:r>
+    </w:p>
+    <w:p/>
+    <w:p>
+      <w:pPr>
+        <w:pStyle w:val="Heading3"/>
+      </w:pPr>
+      <w:r>
+        <w:t>Mechanics</w:t>
+      </w:r>
+    </w:p>
+    <w:p/>
+    <w:p>
+      <w:pPr>
+        <w:pStyle w:val="Heading3"/>
+      </w:pPr>
+      <w:r>
+        <w:t>Mockups</w:t>
+      </w:r>
+    </w:p>
+    <w:p/>
+    <w:p>
+      <w:pPr>
+        <w:pStyle w:val="Heading2"/>
+      </w:pPr>
+      <w:r>
+        <w:t xml:space="preserve">Part 6 – </w:t>
+      </w:r>
+      <w:r>
+        <w:t>Heat (Fire/Steam), Physical (Water), Electric Energy</w:t>
+      </w:r>
+    </w:p>
+    <w:p/>
+    <w:p>
+      <w:pPr>
+        <w:pStyle w:val="Heading3"/>
+      </w:pPr>
+      <w:r>
+        <w:t>L.O. Concept(s) Covered</w:t>
+      </w:r>
+    </w:p>
+    <w:p/>
+    <w:p>
+      <w:pPr>
+        <w:pStyle w:val="Heading3"/>
+      </w:pPr>
+      <w:r>
+        <w:t>Summary</w:t>
+      </w:r>
+    </w:p>
+    <w:p/>
+    <w:p>
+      <w:pPr>
+        <w:pStyle w:val="Heading3"/>
+      </w:pPr>
+      <w:r>
+        <w:t>Mechanics</w:t>
+      </w:r>
+    </w:p>
+    <w:p/>
+    <w:p>
+      <w:pPr>
+        <w:pStyle w:val="Heading3"/>
+      </w:pPr>
+      <w:r>
+        <w:lastRenderedPageBreak/>
+        <w:t>Mockups</w:t>
+      </w:r>
+    </w:p>
+    <w:p/>
+    <w:p>
+      <w:pPr>
+        <w:pStyle w:val="Heading2"/>
+      </w:pPr>
+      <w:r>
+        <w:t xml:space="preserve">Part 7 – </w:t>
+      </w:r>
+      <w:r>
+        <w:t>Physical (Wind) Energy</w:t>
+      </w:r>
+    </w:p>
+    <w:p/>
+    <w:p>
+      <w:pPr>
+        <w:pStyle w:val="Heading3"/>
+      </w:pPr>
+      <w:r>
+        <w:t>L.O. Concept(s) Covered</w:t>
+      </w:r>
+    </w:p>
+    <w:p/>
+    <w:p>
+      <w:pPr>
+        <w:pStyle w:val="Heading3"/>
+      </w:pPr>
+      <w:r>
+        <w:t>Summary</w:t>
+      </w:r>
+    </w:p>
+    <w:p/>
+    <w:p>
+      <w:pPr>
+        <w:pStyle w:val="Heading3"/>
+      </w:pPr>
+      <w:r>
+        <w:t>Mechanics</w:t>
+      </w:r>
+    </w:p>
+    <w:p/>
+    <w:p>
+      <w:pPr>
+        <w:pStyle w:val="Heading3"/>
+      </w:pPr>
+      <w:r>
+        <w:t>Mockups</w:t>
+      </w:r>
+    </w:p>
+    <w:p/>
+    <w:p>
+      <w:pPr>
+        <w:pStyle w:val="Heading2"/>
+      </w:pPr>
+      <w:r>
+        <w:t>Part 8 – A</w:t>
+      </w:r>
+    </w:p>
+    <w:p/>
+    <w:p>
+      <w:pPr>
+        <w:pStyle w:val="Heading3"/>
+      </w:pPr>
+      <w:r>
+        <w:t>L.O. Concept(s) Covered</w:t>
+      </w:r>
+    </w:p>
+    <w:p/>
+    <w:p>
+      <w:pPr>
+        <w:pStyle w:val="Heading3"/>
+      </w:pPr>
+      <w:r>
+        <w:t>Summary</w:t>
+      </w:r>
+    </w:p>
+    <w:p/>
+    <w:p>
+      <w:pPr>
+        <w:pStyle w:val="Heading3"/>
+      </w:pPr>
+      <w:r>
+        <w:t>Mechanics</w:t>
+      </w:r>
+    </w:p>
+    <w:p/>
+    <w:p>
+      <w:pPr>
+        <w:pStyle w:val="Heading3"/>
+      </w:pPr>
+      <w:r>
+        <w:t>Mockups</w:t>
+      </w:r>
+    </w:p>
     <w:p/>
     <w:p>
       <w:pPr>
@@ -1635,8 +2280,8 @@
           <w:color w:val="0000FF"/>
         </w:rPr>
       </w:pPr>
-      <w:bookmarkStart w:id="24" w:name="_ksso39ws6f3w" w:colFirst="0" w:colLast="0"/>
-      <w:bookmarkEnd w:id="24"/>
+      <w:bookmarkStart w:id="23" w:name="_ksso39ws6f3w" w:colFirst="0" w:colLast="0"/>
+      <w:bookmarkEnd w:id="23"/>
       <w:r>
         <w:rPr>
           <w:color w:val="0000FF"/>
@@ -1649,8 +2294,8 @@
       <w:pPr>
         <w:pStyle w:val="Heading3"/>
       </w:pPr>
-      <w:bookmarkStart w:id="25" w:name="_jub7y4l2tdxk" w:colFirst="0" w:colLast="0"/>
-      <w:bookmarkEnd w:id="25"/>
+      <w:bookmarkStart w:id="24" w:name="_jub7y4l2tdxk" w:colFirst="0" w:colLast="0"/>
+      <w:bookmarkEnd w:id="24"/>
       <w:r>
         <w:t>Academic Concepts</w:t>
       </w:r>
@@ -1775,6 +2420,7 @@
                 <w:szCs w:val="21"/>
                 <w:highlight w:val="yellow"/>
               </w:rPr>
+              <w:lastRenderedPageBreak/>
               <w:t>Electrical current transmits energy through moving electric charges.</w:t>
             </w:r>
           </w:p>
@@ -1848,7 +2494,6 @@
                 <w:szCs w:val="21"/>
                 <w:highlight w:val="yellow"/>
               </w:rPr>
-              <w:lastRenderedPageBreak/>
               <w:t>Motion is the change in position of an object.</w:t>
             </w:r>
           </w:p>
@@ -2694,8 +3339,8 @@
           <w:color w:val="0000FF"/>
         </w:rPr>
       </w:pPr>
-      <w:bookmarkStart w:id="26" w:name="_htsps0f46zva" w:colFirst="0" w:colLast="0"/>
-      <w:bookmarkEnd w:id="26"/>
+      <w:bookmarkStart w:id="25" w:name="_htsps0f46zva" w:colFirst="0" w:colLast="0"/>
+      <w:bookmarkEnd w:id="25"/>
       <w:r>
         <w:rPr>
           <w:color w:val="0000FF"/>
@@ -2708,8 +3353,8 @@
       <w:pPr>
         <w:pStyle w:val="Heading3"/>
       </w:pPr>
-      <w:bookmarkStart w:id="27" w:name="_f51r4b8ioo7a" w:colFirst="0" w:colLast="0"/>
-      <w:bookmarkEnd w:id="27"/>
+      <w:bookmarkStart w:id="26" w:name="_f51r4b8ioo7a" w:colFirst="0" w:colLast="0"/>
+      <w:bookmarkEnd w:id="26"/>
       <w:r>
         <w:t>Checklist Overview</w:t>
       </w:r>
@@ -2919,7 +3564,16 @@
                 <w:sz w:val="20"/>
                 <w:szCs w:val="20"/>
               </w:rPr>
-              <w:t>Game does not include multiple choice assessment items.</w:t>
+              <w:t xml:space="preserve">Game does not include multiple choice assessment </w:t>
+            </w:r>
+            <w:r>
+              <w:rPr>
+                <w:color w:val="1D1C1D"/>
+                <w:sz w:val="20"/>
+                <w:szCs w:val="20"/>
+              </w:rPr>
+              <w:lastRenderedPageBreak/>
+              <w:t>items.</w:t>
             </w:r>
           </w:p>
         </w:tc>
@@ -2985,16 +3639,7 @@
                 <w:sz w:val="20"/>
                 <w:szCs w:val="20"/>
               </w:rPr>
-              <w:t xml:space="preserve">All instruction is scientifically and mathematically </w:t>
-            </w:r>
-            <w:r>
-              <w:rPr>
-                <w:color w:val="1D1C1D"/>
-                <w:sz w:val="20"/>
-                <w:szCs w:val="20"/>
-              </w:rPr>
-              <w:lastRenderedPageBreak/>
-              <w:t>correct.</w:t>
+              <w:t>All instruction is scientifically and mathematically correct.</w:t>
             </w:r>
           </w:p>
         </w:tc>
@@ -3599,6 +4244,7 @@
                 <w:sz w:val="20"/>
                 <w:szCs w:val="20"/>
               </w:rPr>
+              <w:lastRenderedPageBreak/>
               <w:t xml:space="preserve">Gameplay mechanic reinforces the academic material, rather than being completely separate from instruction. </w:t>
             </w:r>
             <w:proofErr w:type="spellStart"/>
@@ -3615,15 +4261,7 @@
                 <w:sz w:val="20"/>
                 <w:szCs w:val="20"/>
               </w:rPr>
-              <w:t xml:space="preserve">, there is a focus on academic </w:t>
-            </w:r>
-            <w:r>
-              <w:rPr>
-                <w:sz w:val="20"/>
-                <w:szCs w:val="20"/>
-              </w:rPr>
-              <w:lastRenderedPageBreak/>
-              <w:t>reasoning rather than concept / question repetition.</w:t>
+              <w:t>, there is a focus on academic reasoning rather than concept / question repetition.</w:t>
             </w:r>
           </w:p>
         </w:tc>
@@ -3920,8 +4558,8 @@
       <w:pPr>
         <w:pStyle w:val="Heading3"/>
       </w:pPr>
-      <w:bookmarkStart w:id="28" w:name="_8j8qo2nti00o" w:colFirst="0" w:colLast="0"/>
-      <w:bookmarkEnd w:id="28"/>
+      <w:bookmarkStart w:id="27" w:name="_8j8qo2nti00o" w:colFirst="0" w:colLast="0"/>
+      <w:bookmarkEnd w:id="27"/>
       <w:r>
         <w:t>Connection Between Gameplay and Learning</w:t>
       </w:r>
@@ -3970,8 +4608,8 @@
       <w:pPr>
         <w:pStyle w:val="Heading3"/>
       </w:pPr>
-      <w:bookmarkStart w:id="29" w:name="_woe6ankxv3c1" w:colFirst="0" w:colLast="0"/>
-      <w:bookmarkEnd w:id="29"/>
+      <w:bookmarkStart w:id="28" w:name="_woe6ankxv3c1" w:colFirst="0" w:colLast="0"/>
+      <w:bookmarkEnd w:id="28"/>
       <w:r>
         <w:t>Role of Text in Learning</w:t>
       </w:r>
@@ -4027,8 +4665,8 @@
       <w:pPr>
         <w:pStyle w:val="Heading3"/>
       </w:pPr>
-      <w:bookmarkStart w:id="30" w:name="_lt79bqy4gldx" w:colFirst="0" w:colLast="0"/>
-      <w:bookmarkEnd w:id="30"/>
+      <w:bookmarkStart w:id="29" w:name="_lt79bqy4gldx" w:colFirst="0" w:colLast="0"/>
+      <w:bookmarkEnd w:id="29"/>
       <w:r>
         <w:t>Characters - Diversity</w:t>
       </w:r>
@@ -4064,13 +4702,7 @@
         <w:shd w:val="clear" w:color="auto" w:fill="FFFFFF"/>
       </w:pPr>
       <w:r>
-        <w:t xml:space="preserve">The ever-reassuring robot will </w:t>
-      </w:r>
-      <w:r>
-        <w:t>make an appearance as the communication to the player</w:t>
-      </w:r>
-      <w:r>
-        <w:t>.</w:t>
+        <w:t>The ever-reassuring robot will make an appearance as the communication to the player.</w:t>
       </w:r>
     </w:p>
     <w:p>
@@ -4097,8 +4729,8 @@
           <w:color w:val="0000FF"/>
         </w:rPr>
       </w:pPr>
-      <w:bookmarkStart w:id="31" w:name="_oftwb572cwpn" w:colFirst="0" w:colLast="0"/>
-      <w:bookmarkEnd w:id="31"/>
+      <w:bookmarkStart w:id="30" w:name="_oftwb572cwpn" w:colFirst="0" w:colLast="0"/>
+      <w:bookmarkEnd w:id="30"/>
       <w:r>
         <w:rPr>
           <w:color w:val="0000FF"/>
@@ -4113,8 +4745,8 @@
         <w:shd w:val="clear" w:color="auto" w:fill="FFFFFF"/>
         <w:spacing w:before="200" w:after="200"/>
       </w:pPr>
-      <w:bookmarkStart w:id="32" w:name="_ileqj0wqbx92" w:colFirst="0" w:colLast="0"/>
-      <w:bookmarkEnd w:id="32"/>
+      <w:bookmarkStart w:id="31" w:name="_ileqj0wqbx92" w:colFirst="0" w:colLast="0"/>
+      <w:bookmarkEnd w:id="31"/>
       <w:r>
         <w:t>Development Hardware/Software</w:t>
       </w:r>
@@ -4175,12 +4807,13 @@
         <w:t>+</w:t>
       </w:r>
     </w:p>
+    <w:p/>
     <w:p>
       <w:pPr>
         <w:pStyle w:val="Heading3"/>
       </w:pPr>
-      <w:bookmarkStart w:id="33" w:name="_b34pcjhox752" w:colFirst="0" w:colLast="0"/>
-      <w:bookmarkEnd w:id="33"/>
+      <w:bookmarkStart w:id="32" w:name="_b34pcjhox752" w:colFirst="0" w:colLast="0"/>
+      <w:bookmarkEnd w:id="32"/>
       <w:r>
         <w:t>Asset Summary</w:t>
       </w:r>
@@ -4218,12 +4851,13 @@
         <w:t>You may link to an exterior spreadsheet if it is easier to categorize / show in that format.</w:t>
       </w:r>
     </w:p>
+    <w:p/>
     <w:p>
       <w:pPr>
         <w:pStyle w:val="Heading3"/>
       </w:pPr>
-      <w:bookmarkStart w:id="34" w:name="_7xcl4emkqa1o" w:colFirst="0" w:colLast="0"/>
-      <w:bookmarkEnd w:id="34"/>
+      <w:bookmarkStart w:id="33" w:name="_7xcl4emkqa1o" w:colFirst="0" w:colLast="0"/>
+      <w:bookmarkEnd w:id="33"/>
       <w:r>
         <w:t>Music and Sounds</w:t>
       </w:r>
@@ -4235,9 +4869,6 @@
           <w:numId w:val="10"/>
         </w:numPr>
       </w:pPr>
-      <w:r>
-        <w:t>Simple bullet point summary [No sample needed]</w:t>
-      </w:r>
     </w:p>
     <w:p/>
     <w:p>
@@ -4247,8 +4878,8 @@
           <w:color w:val="0000FF"/>
         </w:rPr>
       </w:pPr>
-      <w:bookmarkStart w:id="35" w:name="_uicrcm7meylh" w:colFirst="0" w:colLast="0"/>
-      <w:bookmarkEnd w:id="35"/>
+      <w:bookmarkStart w:id="34" w:name="_uicrcm7meylh" w:colFirst="0" w:colLast="0"/>
+      <w:bookmarkEnd w:id="34"/>
       <w:r>
         <w:rPr>
           <w:color w:val="0000FF"/>
@@ -4261,23 +4892,31 @@
       <w:pPr>
         <w:pStyle w:val="Heading3"/>
       </w:pPr>
-      <w:bookmarkStart w:id="36" w:name="_9defhc2f3dbt" w:colFirst="0" w:colLast="0"/>
-      <w:bookmarkEnd w:id="36"/>
-      <w:r>
-        <w:t>Mockups</w:t>
-      </w:r>
-    </w:p>
-    <w:p>
-      <w:pPr>
-        <w:numPr>
-          <w:ilvl w:val="0"/>
-          <w:numId w:val="14"/>
-        </w:numPr>
-      </w:pPr>
-      <w:r>
-        <w:t>Show a few examples</w:t>
-      </w:r>
-    </w:p>
+      <w:bookmarkStart w:id="35" w:name="_9defhc2f3dbt" w:colFirst="0" w:colLast="0"/>
+      <w:bookmarkEnd w:id="35"/>
+      <w:r>
+        <w:t>Mechanical Artifact</w:t>
+      </w:r>
+    </w:p>
+    <w:p/>
+    <w:p>
+      <w:pPr>
+        <w:pStyle w:val="Heading3"/>
+      </w:pPr>
+      <w:r>
+        <w:t>Spirits</w:t>
+      </w:r>
+    </w:p>
+    <w:p/>
+    <w:p>
+      <w:pPr>
+        <w:pStyle w:val="Heading3"/>
+      </w:pPr>
+      <w:r>
+        <w:t>Creatures</w:t>
+      </w:r>
+    </w:p>
+    <w:p/>
     <w:p/>
     <w:p>
       <w:pPr>
@@ -4286,8 +4925,8 @@
           <w:color w:val="0000FF"/>
         </w:rPr>
       </w:pPr>
-      <w:bookmarkStart w:id="37" w:name="_5aez51ch4gc0" w:colFirst="0" w:colLast="0"/>
-      <w:bookmarkEnd w:id="37"/>
+      <w:bookmarkStart w:id="36" w:name="_5aez51ch4gc0" w:colFirst="0" w:colLast="0"/>
+      <w:bookmarkEnd w:id="36"/>
       <w:r>
         <w:rPr>
           <w:color w:val="0000FF"/>
@@ -4326,12 +4965,13 @@
           <w:color w:val="0000FF"/>
         </w:rPr>
       </w:pPr>
-      <w:bookmarkStart w:id="38" w:name="_3s5s7z0qgif" w:colFirst="0" w:colLast="0"/>
-      <w:bookmarkEnd w:id="38"/>
+      <w:bookmarkStart w:id="37" w:name="_3s5s7z0qgif" w:colFirst="0" w:colLast="0"/>
+      <w:bookmarkEnd w:id="37"/>
       <w:r>
         <w:rPr>
           <w:color w:val="0000FF"/>
         </w:rPr>
+        <w:lastRenderedPageBreak/>
         <w:t>Story / Narrative</w:t>
       </w:r>
     </w:p>
@@ -4340,8 +4980,8 @@
       <w:pPr>
         <w:pStyle w:val="Heading3"/>
       </w:pPr>
-      <w:bookmarkStart w:id="39" w:name="_2cxaegn1vq3j" w:colFirst="0" w:colLast="0"/>
-      <w:bookmarkEnd w:id="39"/>
+      <w:bookmarkStart w:id="38" w:name="_2cxaegn1vq3j" w:colFirst="0" w:colLast="0"/>
+      <w:bookmarkEnd w:id="38"/>
       <w:r>
         <w:t>Back Story</w:t>
       </w:r>
@@ -4362,8 +5002,8 @@
       <w:pPr>
         <w:pStyle w:val="Heading3"/>
       </w:pPr>
-      <w:bookmarkStart w:id="40" w:name="_d2mj3wwpm8" w:colFirst="0" w:colLast="0"/>
-      <w:bookmarkEnd w:id="40"/>
+      <w:bookmarkStart w:id="39" w:name="_d2mj3wwpm8" w:colFirst="0" w:colLast="0"/>
+      <w:bookmarkEnd w:id="39"/>
       <w:r>
         <w:t>Plot Elements</w:t>
       </w:r>

</xml_diff>